<commit_message>
removed serving from video projects
</commit_message>
<xml_diff>
--- a/resume/resume.docx
+++ b/resume/resume.docx
@@ -422,7 +422,7 @@
           <w:szCs w:val="18"/>
           <w:rtl w:val="0"/>
         </w:rPr>
-        <w:t xml:space="preserve">Developed a system that filtered 92% of anomalies in image data pipelines, enhancing efficiency by 21%.</w:t>
+        <w:t xml:space="preserve">Developed a system that filtered 92% of anomalies in image data pipelines, enhancing pipeline insight efficiency by 21%.</w:t>
       </w:r>
     </w:p>
     <w:p>
@@ -446,31 +446,7 @@
           <w:szCs w:val="18"/>
           <w:rtl w:val="0"/>
         </w:rPr>
-        <w:t xml:space="preserve">Employed model experimentation and version tracking for iterative improvements.</w:t>
-      </w:r>
-    </w:p>
-    <w:p>
-      <w:pPr>
-        <w:numPr>
-          <w:ilvl w:val="0"/>
-          <w:numId w:val="2"/>
-        </w:numPr>
-        <w:spacing w:after="0" w:afterAutospacing="0" w:line="240" w:lineRule="auto"/>
-        <w:ind w:left="720" w:hanging="360"/>
-        <w:rPr>
-          <w:rFonts w:ascii="Cambria" w:cs="Cambria" w:eastAsia="Cambria" w:hAnsi="Cambria"/>
-          <w:sz w:val="18"/>
-          <w:szCs w:val="18"/>
-        </w:rPr>
-      </w:pPr>
-      <w:r>
-        <w:rPr>
-          <w:rFonts w:ascii="Cambria" w:cs="Cambria" w:eastAsia="Cambria" w:hAnsi="Cambria"/>
-          <w:sz w:val="18"/>
-          <w:szCs w:val="18"/>
-          <w:rtl w:val="0"/>
-        </w:rPr>
-        <w:t xml:space="preserve">Kept track of multiple experiments and maintained model versions for ease of delivery of the best model. </w:t>
+        <w:t xml:space="preserve">Kept track of multiple experiments and maintained model version tracking for iterative improvements.</w:t>
       </w:r>
     </w:p>
     <w:p>
@@ -553,30 +529,6 @@
           <w:ilvl w:val="0"/>
           <w:numId w:val="7"/>
         </w:numPr>
-        <w:spacing w:after="0" w:afterAutospacing="0" w:line="240" w:lineRule="auto"/>
-        <w:ind w:left="720" w:hanging="360"/>
-        <w:rPr>
-          <w:rFonts w:ascii="Cambria" w:cs="Cambria" w:eastAsia="Cambria" w:hAnsi="Cambria"/>
-          <w:sz w:val="18"/>
-          <w:szCs w:val="18"/>
-        </w:rPr>
-      </w:pPr>
-      <w:r>
-        <w:rPr>
-          <w:rFonts w:ascii="Cambria" w:cs="Cambria" w:eastAsia="Cambria" w:hAnsi="Cambria"/>
-          <w:sz w:val="18"/>
-          <w:szCs w:val="18"/>
-          <w:rtl w:val="0"/>
-        </w:rPr>
-        <w:t xml:space="preserve">Kept track of multiple experiments and maintained model versions..</w:t>
-      </w:r>
-    </w:p>
-    <w:p>
-      <w:pPr>
-        <w:numPr>
-          <w:ilvl w:val="0"/>
-          <w:numId w:val="7"/>
-        </w:numPr>
         <w:spacing w:after="200" w:line="240" w:lineRule="auto"/>
         <w:ind w:left="720" w:hanging="360"/>
         <w:rPr>
@@ -592,7 +544,7 @@
           <w:szCs w:val="18"/>
           <w:rtl w:val="0"/>
         </w:rPr>
-        <w:t xml:space="preserve">Deployed as a service with continuous monitoring, enabling easy updates, scalability and modular maintenance.</w:t>
+        <w:t xml:space="preserve">Kept track of multiple experiments and maintained model versions.</w:t>
       </w:r>
     </w:p>
     <w:p>
@@ -666,7 +618,7 @@
           <w:szCs w:val="18"/>
           <w:rtl w:val="0"/>
         </w:rPr>
-        <w:t xml:space="preserve">Deployed as a service with continuous monitoring, ensuring robustness in a dynamic retail environment.</w:t>
+        <w:t xml:space="preserve">Deployed as a service with continuous monitoring, enabling easy updates, scalability and modular maintenance, ensuring robustness in a dynamic retail environment.</w:t>
       </w:r>
     </w:p>
     <w:bookmarkStart w:colFirst="0" w:colLast="0" w:name="kix.k7uw9thlej1j" w:id="8"/>
@@ -991,7 +943,7 @@
           <w:szCs w:val="18"/>
           <w:rtl w:val="0"/>
         </w:rPr>
-        <w:t xml:space="preserve">Model deployed as a service ensuring continuous delivery, easy updates, and ease of scalability</w:t>
+        <w:t xml:space="preserve">Kept track of multiple experiments and maintained model versions.</w:t>
       </w:r>
     </w:p>
     <w:p>
@@ -1018,30 +970,6 @@
           <w:rtl w:val="0"/>
         </w:rPr>
         <w:t xml:space="preserve">Video tagging</w:t>
-      </w:r>
-    </w:p>
-    <w:p>
-      <w:pPr>
-        <w:numPr>
-          <w:ilvl w:val="0"/>
-          <w:numId w:val="5"/>
-        </w:numPr>
-        <w:spacing w:after="0" w:afterAutospacing="0" w:line="240" w:lineRule="auto"/>
-        <w:ind w:left="720" w:hanging="360"/>
-        <w:rPr>
-          <w:rFonts w:ascii="Cambria" w:cs="Cambria" w:eastAsia="Cambria" w:hAnsi="Cambria"/>
-          <w:sz w:val="18"/>
-          <w:szCs w:val="18"/>
-        </w:rPr>
-      </w:pPr>
-      <w:r>
-        <w:rPr>
-          <w:rFonts w:ascii="Cambria" w:cs="Cambria" w:eastAsia="Cambria" w:hAnsi="Cambria"/>
-          <w:sz w:val="18"/>
-          <w:szCs w:val="18"/>
-          <w:rtl w:val="0"/>
-        </w:rPr>
-        <w:t xml:space="preserve">Automated genre classification of videos , achieving 85% efficiency and enhancing annotation processes by 90%. </w:t>
       </w:r>
     </w:p>
     <w:p>
@@ -1065,7 +993,7 @@
           <w:szCs w:val="18"/>
           <w:rtl w:val="0"/>
         </w:rPr>
-        <w:t xml:space="preserve">System deployed as a service, ensuring continuous delivery and ease of scalability</w:t>
+        <w:t xml:space="preserve">Automated genre classification of videos , achieving 85% efficiency and enhancing annotation processes by 90%. </w:t>
       </w:r>
     </w:p>
     <w:bookmarkStart w:colFirst="0" w:colLast="0" w:name="kix.spyjpzybea4s" w:id="17"/>

</xml_diff>